<commit_message>
More graphs documentation, TAD almost done, and testcases Almost done
</commit_message>
<xml_diff>
--- a/docs/TADGrafoTI2D1.docx
+++ b/docs/TADGrafoTI2D1.docx
@@ -34,10 +34,10 @@
               <w:t>fo</w:t>
             </w:r>
             <w:r>
-              <w:t xml:space="preserve"> no</w:t>
-            </w:r>
-            <w:r>
-              <w:t xml:space="preserve"> dirigido y con pesos</w:t>
+              <w:t xml:space="preserve"> </w:t>
+            </w:r>
+            <w:r>
+              <w:t>genérico</w:t>
             </w:r>
             <w:r>
               <w:t>)</w:t>
@@ -52,6 +52,13 @@
                 <w:bCs/>
               </w:rPr>
               <w:t xml:space="preserve"> Grafo</w:t>
+            </w:r>
+            <w:r>
+              <w:rPr>
+                <w:b/>
+                <w:bCs/>
+              </w:rPr>
+              <w:t>&lt;T&gt;</w:t>
             </w:r>
           </w:p>
         </w:tc>
@@ -73,10 +80,38 @@
               <w:t xml:space="preserve"> </w:t>
             </w:r>
             <w:r>
-              <w:t>Un grafo plano no dirigido es un tipo de grafo en el que los nodos (vértices) están conectados por aristas sin dirección. Además, cada arista tiene un peso asociado</w:t>
+              <w:t>Un grafo no dirigido es un tipo de grafo en el que los nodos (vértices) están conectados por aristas sin dirección.</w:t>
+            </w:r>
+            <w:r>
+              <w:t xml:space="preserve"> Un grafo dirigido es un tipo de grafo en el que los nodos están conectados por aristas con dirección, por lo cual A podría ir a B, pero no necesariamente B a </w:t>
+            </w:r>
+            <w:proofErr w:type="spellStart"/>
+            <w:r>
+              <w:t>A</w:t>
+            </w:r>
+            <w:proofErr w:type="spellEnd"/>
+            <w:r>
+              <w:t xml:space="preserve">. </w:t>
+            </w:r>
+            <w:r>
+              <w:t xml:space="preserve">Además, cada arista tiene un peso </w:t>
+            </w:r>
+            <w:proofErr w:type="gramStart"/>
+            <w:r>
+              <w:t>asociado</w:t>
+            </w:r>
+            <w:r>
+              <w:t>(</w:t>
+            </w:r>
+            <w:proofErr w:type="gramEnd"/>
+            <w:r>
+              <w:t>En nuestra implementación)</w:t>
             </w:r>
             <w:r>
               <w:t>.</w:t>
+            </w:r>
+            <w:r>
+              <w:t xml:space="preserve"> </w:t>
             </w:r>
           </w:p>
         </w:tc>
@@ -107,7 +142,6 @@
                 <w:ilvl w:val="0"/>
                 <w:numId w:val="2"/>
               </w:numPr>
-              <w:spacing w:after="0" w:line="240" w:lineRule="auto"/>
             </w:pPr>
             <w:r>
               <w:t>Cada nodo en el grafo debe tener un identificador único, como un número entero.</w:t>
@@ -132,7 +166,21 @@
               </w:numPr>
             </w:pPr>
             <w:r>
-              <w:t>No puede haber múltiples aristas entre el mismo par de nodos.</w:t>
+              <w:t xml:space="preserve">No puede haber múltiples aristas entre el mismo par de </w:t>
+            </w:r>
+            <w:proofErr w:type="gramStart"/>
+            <w:r>
+              <w:t>nodos</w:t>
+            </w:r>
+            <w:r>
+              <w:t>(</w:t>
+            </w:r>
+            <w:proofErr w:type="gramEnd"/>
+            <w:r>
+              <w:t>A menos que sea uno dirigido, y una arista tenga un peso y la otra otro, y direcciones contrarias)</w:t>
+            </w:r>
+            <w:r>
+              <w:t>.</w:t>
             </w:r>
           </w:p>
           <w:p>
@@ -174,7 +222,6 @@
                 <w:ilvl w:val="0"/>
                 <w:numId w:val="3"/>
               </w:numPr>
-              <w:spacing w:after="0" w:line="240" w:lineRule="auto"/>
               <w:rPr>
                 <w:lang w:val="en-US"/>
               </w:rPr>
@@ -187,7 +234,15 @@
                 <w:bCs/>
                 <w:lang w:val="en-US"/>
               </w:rPr>
-              <w:t>addEdge</w:t>
+              <w:t>add</w:t>
+            </w:r>
+            <w:r>
+              <w:rPr>
+                <w:b/>
+                <w:bCs/>
+                <w:lang w:val="en-US"/>
+              </w:rPr>
+              <w:t>Vertex</w:t>
             </w:r>
             <w:proofErr w:type="spellEnd"/>
             <w:r>
@@ -205,33 +260,79 @@
                 <w:bCs/>
                 <w:lang w:val="en-US"/>
               </w:rPr>
-              <w:t xml:space="preserve">int edge1, int edge2, int </w:t>
-            </w:r>
-            <w:proofErr w:type="spellStart"/>
-            <w:r>
-              <w:rPr>
-                <w:b/>
-                <w:bCs/>
-                <w:lang w:val="en-US"/>
-              </w:rPr>
-              <w:t>weigth</w:t>
-            </w:r>
-            <w:proofErr w:type="spellEnd"/>
-            <w:r>
-              <w:rPr>
-                <w:b/>
-                <w:bCs/>
-                <w:lang w:val="en-US"/>
-              </w:rPr>
-              <w:t>)</w:t>
-            </w:r>
-            <w:r>
-              <w:rPr>
-                <w:b/>
-                <w:bCs/>
-                <w:lang w:val="en-US"/>
-              </w:rPr>
-              <w:t>:</w:t>
+              <w:t>T</w:t>
+            </w:r>
+            <w:r>
+              <w:rPr>
+                <w:b/>
+                <w:bCs/>
+                <w:lang w:val="en-US"/>
+              </w:rPr>
+              <w:t xml:space="preserve"> </w:t>
+            </w:r>
+            <w:r>
+              <w:rPr>
+                <w:b/>
+                <w:bCs/>
+                <w:lang w:val="en-US"/>
+              </w:rPr>
+              <w:t>vertex</w:t>
+            </w:r>
+            <w:r>
+              <w:rPr>
+                <w:b/>
+                <w:bCs/>
+                <w:lang w:val="en-US"/>
+              </w:rPr>
+              <w:t xml:space="preserve">1, </w:t>
+            </w:r>
+            <w:r>
+              <w:rPr>
+                <w:b/>
+                <w:bCs/>
+                <w:lang w:val="en-US"/>
+              </w:rPr>
+              <w:t>T</w:t>
+            </w:r>
+            <w:r>
+              <w:rPr>
+                <w:b/>
+                <w:bCs/>
+                <w:lang w:val="en-US"/>
+              </w:rPr>
+              <w:t xml:space="preserve"> </w:t>
+            </w:r>
+            <w:r>
+              <w:rPr>
+                <w:b/>
+                <w:bCs/>
+                <w:lang w:val="en-US"/>
+              </w:rPr>
+              <w:t>vertex</w:t>
+            </w:r>
+            <w:r>
+              <w:rPr>
+                <w:b/>
+                <w:bCs/>
+                <w:lang w:val="en-US"/>
+              </w:rPr>
+              <w:t>2, int weigh</w:t>
+            </w:r>
+            <w:r>
+              <w:rPr>
+                <w:b/>
+                <w:bCs/>
+                <w:lang w:val="en-US"/>
+              </w:rPr>
+              <w:t>t</w:t>
+            </w:r>
+            <w:r>
+              <w:rPr>
+                <w:b/>
+                <w:bCs/>
+                <w:lang w:val="en-US"/>
+              </w:rPr>
+              <w:t>):</w:t>
             </w:r>
           </w:p>
           <w:p>
@@ -307,6 +408,79 @@
             <w:proofErr w:type="spellStart"/>
             <w:proofErr w:type="gramStart"/>
             <w:r>
+              <w:t>addVertexDirigido</w:t>
+            </w:r>
+            <w:proofErr w:type="spellEnd"/>
+            <w:r>
+              <w:t>(</w:t>
+            </w:r>
+            <w:proofErr w:type="gramEnd"/>
+            <w:r>
+              <w:t xml:space="preserve">T vertex1, T vertex2, </w:t>
+            </w:r>
+            <w:proofErr w:type="spellStart"/>
+            <w:r>
+              <w:t>int</w:t>
+            </w:r>
+            <w:proofErr w:type="spellEnd"/>
+            <w:r>
+              <w:t xml:space="preserve"> </w:t>
+            </w:r>
+            <w:proofErr w:type="spellStart"/>
+            <w:r>
+              <w:t>weight</w:t>
+            </w:r>
+            <w:proofErr w:type="spellEnd"/>
+            <w:r>
+              <w:t>):</w:t>
+            </w:r>
+          </w:p>
+          <w:p>
+            <w:pPr>
+              <w:pStyle w:val="Prrafodelista"/>
+              <w:numPr>
+                <w:ilvl w:val="0"/>
+                <w:numId w:val="4"/>
+              </w:numPr>
+            </w:pPr>
+            <w:r>
+              <w:t>Descripción: Agrega dos nodos y una arista al grafo.</w:t>
+            </w:r>
+          </w:p>
+          <w:p>
+            <w:pPr>
+              <w:pStyle w:val="Prrafodelista"/>
+              <w:numPr>
+                <w:ilvl w:val="0"/>
+                <w:numId w:val="4"/>
+              </w:numPr>
+            </w:pPr>
+            <w:r>
+              <w:t>Input: Los nodos a ser conectados.</w:t>
+            </w:r>
+          </w:p>
+          <w:p>
+            <w:pPr>
+              <w:pStyle w:val="Prrafodelista"/>
+              <w:numPr>
+                <w:ilvl w:val="0"/>
+                <w:numId w:val="4"/>
+              </w:numPr>
+            </w:pPr>
+            <w:r>
+              <w:t>Output: NA.</w:t>
+            </w:r>
+          </w:p>
+          <w:p>
+            <w:pPr>
+              <w:numPr>
+                <w:ilvl w:val="0"/>
+                <w:numId w:val="3"/>
+              </w:numPr>
+            </w:pPr>
+            <w:proofErr w:type="spellStart"/>
+            <w:proofErr w:type="gramStart"/>
+            <w:r>
               <w:rPr>
                 <w:b/>
                 <w:bCs/>
@@ -321,16 +495,14 @@
               </w:rPr>
               <w:t>(</w:t>
             </w:r>
-            <w:proofErr w:type="spellStart"/>
             <w:proofErr w:type="gramEnd"/>
             <w:r>
               <w:rPr>
                 <w:b/>
                 <w:bCs/>
               </w:rPr>
-              <w:t>int</w:t>
-            </w:r>
-            <w:proofErr w:type="spellEnd"/>
+              <w:t>T</w:t>
+            </w:r>
             <w:r>
               <w:rPr>
                 <w:b/>
@@ -473,15 +645,63 @@
                 <w:bCs/>
                 <w:lang w:val="en-US"/>
               </w:rPr>
-              <w:t>int endge1, int edge2)</w:t>
-            </w:r>
-            <w:r>
-              <w:rPr>
-                <w:b/>
-                <w:bCs/>
-                <w:lang w:val="en-US"/>
-              </w:rPr>
-              <w:t>:</w:t>
+              <w:t>T</w:t>
+            </w:r>
+            <w:r>
+              <w:rPr>
+                <w:b/>
+                <w:bCs/>
+                <w:lang w:val="en-US"/>
+              </w:rPr>
+              <w:t xml:space="preserve"> </w:t>
+            </w:r>
+            <w:r>
+              <w:rPr>
+                <w:b/>
+                <w:bCs/>
+                <w:lang w:val="en-US"/>
+              </w:rPr>
+              <w:t>vertex</w:t>
+            </w:r>
+            <w:r>
+              <w:rPr>
+                <w:b/>
+                <w:bCs/>
+                <w:lang w:val="en-US"/>
+              </w:rPr>
+              <w:t xml:space="preserve">1, </w:t>
+            </w:r>
+            <w:r>
+              <w:rPr>
+                <w:b/>
+                <w:bCs/>
+                <w:lang w:val="en-US"/>
+              </w:rPr>
+              <w:t>T</w:t>
+            </w:r>
+            <w:r>
+              <w:rPr>
+                <w:b/>
+                <w:bCs/>
+                <w:lang w:val="en-US"/>
+              </w:rPr>
+              <w:t xml:space="preserve"> </w:t>
+            </w:r>
+            <w:r>
+              <w:rPr>
+                <w:b/>
+                <w:bCs/>
+                <w:lang w:val="en-US"/>
+              </w:rPr>
+              <w:t>vertex</w:t>
+            </w:r>
+            <w:r>
+              <w:rPr>
+                <w:b/>
+                <w:bCs/>
+                <w:lang w:val="en-US"/>
+              </w:rPr>
+              <w:t>2):</w:t>
             </w:r>
           </w:p>
           <w:p>
@@ -593,15 +813,47 @@
                 <w:bCs/>
                 <w:lang w:val="en-US"/>
               </w:rPr>
-              <w:t>int edge1, int edge2)</w:t>
-            </w:r>
-            <w:r>
-              <w:rPr>
-                <w:b/>
-                <w:bCs/>
-                <w:lang w:val="en-US"/>
-              </w:rPr>
-              <w:t>:</w:t>
+              <w:t>T</w:t>
+            </w:r>
+            <w:r>
+              <w:rPr>
+                <w:b/>
+                <w:bCs/>
+                <w:lang w:val="en-US"/>
+              </w:rPr>
+              <w:t xml:space="preserve"> </w:t>
+            </w:r>
+            <w:r>
+              <w:rPr>
+                <w:b/>
+                <w:bCs/>
+                <w:lang w:val="en-US"/>
+              </w:rPr>
+              <w:t>vertex</w:t>
+            </w:r>
+            <w:r>
+              <w:rPr>
+                <w:b/>
+                <w:bCs/>
+                <w:lang w:val="en-US"/>
+              </w:rPr>
+              <w:t xml:space="preserve">1, </w:t>
+            </w:r>
+            <w:r>
+              <w:rPr>
+                <w:b/>
+                <w:bCs/>
+                <w:lang w:val="en-US"/>
+              </w:rPr>
+              <w:t>T vertex</w:t>
+            </w:r>
+            <w:r>
+              <w:rPr>
+                <w:b/>
+                <w:bCs/>
+                <w:lang w:val="en-US"/>
+              </w:rPr>
+              <w:t>2):</w:t>
             </w:r>
           </w:p>
           <w:p>
@@ -650,10 +902,7 @@
               <w:t xml:space="preserve"> </w:t>
             </w:r>
             <w:r>
-              <w:t>Los dos vértices conectados por la arista</w:t>
-            </w:r>
-            <w:r>
-              <w:t>.</w:t>
+              <w:t>Los dos vértices conectados por la arista.</w:t>
             </w:r>
           </w:p>
           <w:p>
@@ -718,15 +967,47 @@
                 <w:bCs/>
                 <w:lang w:val="en-US"/>
               </w:rPr>
-              <w:t>int edge1, int edge2)</w:t>
-            </w:r>
-            <w:r>
-              <w:rPr>
-                <w:b/>
-                <w:bCs/>
-                <w:lang w:val="en-US"/>
-              </w:rPr>
-              <w:t>:</w:t>
+              <w:t>T vertex</w:t>
+            </w:r>
+            <w:r>
+              <w:rPr>
+                <w:b/>
+                <w:bCs/>
+                <w:lang w:val="en-US"/>
+              </w:rPr>
+              <w:t xml:space="preserve">1, </w:t>
+            </w:r>
+            <w:r>
+              <w:rPr>
+                <w:b/>
+                <w:bCs/>
+                <w:lang w:val="en-US"/>
+              </w:rPr>
+              <w:t>T</w:t>
+            </w:r>
+            <w:r>
+              <w:rPr>
+                <w:b/>
+                <w:bCs/>
+                <w:lang w:val="en-US"/>
+              </w:rPr>
+              <w:t xml:space="preserve"> </w:t>
+            </w:r>
+            <w:r>
+              <w:rPr>
+                <w:b/>
+                <w:bCs/>
+                <w:lang w:val="en-US"/>
+              </w:rPr>
+              <w:t>vertex</w:t>
+            </w:r>
+            <w:r>
+              <w:rPr>
+                <w:b/>
+                <w:bCs/>
+                <w:lang w:val="en-US"/>
+              </w:rPr>
+              <w:t>2):</w:t>
             </w:r>
           </w:p>
           <w:p>
@@ -794,6 +1075,7 @@
           </w:p>
           <w:p>
             <w:pPr>
+              <w:pStyle w:val="Prrafodelista"/>
               <w:numPr>
                 <w:ilvl w:val="0"/>
                 <w:numId w:val="3"/>
@@ -802,241 +1084,123 @@
             <w:proofErr w:type="spellStart"/>
             <w:proofErr w:type="gramStart"/>
             <w:r>
-              <w:rPr>
-                <w:b/>
-                <w:bCs/>
-              </w:rPr>
-              <w:t>getListVertex</w:t>
+              <w:t>fillMatrix</w:t>
             </w:r>
             <w:proofErr w:type="spellEnd"/>
             <w:r>
-              <w:rPr>
-                <w:b/>
-                <w:bCs/>
-              </w:rPr>
               <w:t>(</w:t>
             </w:r>
-            <w:proofErr w:type="spellStart"/>
             <w:proofErr w:type="gramEnd"/>
             <w:r>
-              <w:rPr>
-                <w:b/>
-                <w:bCs/>
-              </w:rPr>
-              <w:t>int</w:t>
-            </w:r>
-            <w:proofErr w:type="spellEnd"/>
-            <w:r>
-              <w:rPr>
-                <w:b/>
-                <w:bCs/>
-              </w:rPr>
-              <w:t xml:space="preserve"> </w:t>
-            </w:r>
-            <w:proofErr w:type="spellStart"/>
-            <w:r>
-              <w:rPr>
-                <w:b/>
-                <w:bCs/>
-              </w:rPr>
-              <w:t>edge</w:t>
-            </w:r>
-            <w:proofErr w:type="spellEnd"/>
-            <w:r>
-              <w:rPr>
-                <w:b/>
-                <w:bCs/>
-              </w:rPr>
-              <w:t>)</w:t>
-            </w:r>
-            <w:r>
-              <w:rPr>
-                <w:b/>
-                <w:bCs/>
-              </w:rPr>
-              <w:t>:</w:t>
-            </w:r>
-          </w:p>
-          <w:p>
-            <w:pPr>
-              <w:numPr>
-                <w:ilvl w:val="1"/>
-                <w:numId w:val="3"/>
-              </w:numPr>
-            </w:pPr>
-            <w:r>
-              <w:rPr>
-                <w:b/>
-                <w:bCs/>
-              </w:rPr>
-              <w:t>Descripción:</w:t>
-            </w:r>
-            <w:r>
-              <w:t xml:space="preserve"> Obtiene una lista de </w:t>
-            </w:r>
-            <w:r>
-              <w:t>vértices</w:t>
-            </w:r>
-            <w:r>
-              <w:t xml:space="preserve"> que están directamente conectados a un </w:t>
-            </w:r>
-            <w:r>
-              <w:t>vértice</w:t>
-            </w:r>
-            <w:r>
-              <w:t xml:space="preserve"> dado.</w:t>
-            </w:r>
-          </w:p>
-          <w:p>
-            <w:pPr>
-              <w:numPr>
-                <w:ilvl w:val="1"/>
-                <w:numId w:val="3"/>
-              </w:numPr>
-            </w:pPr>
-            <w:r>
-              <w:rPr>
-                <w:b/>
-                <w:bCs/>
-              </w:rPr>
-              <w:t>Input:</w:t>
-            </w:r>
-            <w:r>
-              <w:rPr>
-                <w:b/>
-                <w:bCs/>
-              </w:rPr>
-              <w:t xml:space="preserve"> </w:t>
-            </w:r>
-            <w:r>
-              <w:t>El vértice del que buscamos la lista</w:t>
-            </w:r>
-            <w:r>
-              <w:t>.</w:t>
-            </w:r>
-          </w:p>
-          <w:p>
-            <w:pPr>
-              <w:numPr>
-                <w:ilvl w:val="1"/>
-                <w:numId w:val="3"/>
-              </w:numPr>
-            </w:pPr>
-            <w:r>
-              <w:rPr>
-                <w:b/>
-                <w:bCs/>
-              </w:rPr>
-              <w:t>Output:</w:t>
-            </w:r>
-            <w:r>
-              <w:t xml:space="preserve"> Una lista de </w:t>
-            </w:r>
-            <w:r>
-              <w:t>vértices</w:t>
-            </w:r>
-            <w:r>
-              <w:t xml:space="preserve"> adyacentes.</w:t>
-            </w:r>
-          </w:p>
-          <w:p>
-            <w:pPr>
+              <w:t>):</w:t>
+            </w:r>
+          </w:p>
+          <w:p>
+            <w:pPr>
+              <w:pStyle w:val="Prrafodelista"/>
+              <w:numPr>
+                <w:ilvl w:val="0"/>
+                <w:numId w:val="5"/>
+              </w:numPr>
+            </w:pPr>
+            <w:r>
+              <w:t>Descripción: Toma los valores de la lista de adyacencia y los usa para llenar la matriz.</w:t>
+            </w:r>
+          </w:p>
+          <w:p>
+            <w:pPr>
+              <w:pStyle w:val="Prrafodelista"/>
+              <w:numPr>
+                <w:ilvl w:val="0"/>
+                <w:numId w:val="5"/>
+              </w:numPr>
+            </w:pPr>
+            <w:r>
+              <w:t>Input: NA</w:t>
+            </w:r>
+          </w:p>
+          <w:p>
+            <w:pPr>
+              <w:pStyle w:val="Prrafodelista"/>
+              <w:numPr>
+                <w:ilvl w:val="0"/>
+                <w:numId w:val="5"/>
+              </w:numPr>
+            </w:pPr>
+            <w:r>
+              <w:t>Output: NA</w:t>
+            </w:r>
+          </w:p>
+          <w:p>
+            <w:pPr>
+              <w:pStyle w:val="Prrafodelista"/>
               <w:numPr>
                 <w:ilvl w:val="0"/>
                 <w:numId w:val="3"/>
               </w:numPr>
             </w:pPr>
             <w:proofErr w:type="spellStart"/>
-            <w:r>
-              <w:rPr>
-                <w:b/>
-                <w:bCs/>
-              </w:rPr>
-              <w:t>printGraph</w:t>
+            <w:proofErr w:type="gramStart"/>
+            <w:r>
+              <w:t>floydWarshall</w:t>
             </w:r>
             <w:proofErr w:type="spellEnd"/>
             <w:r>
-              <w:rPr>
-                <w:b/>
-                <w:bCs/>
-              </w:rPr>
-              <w:t>:</w:t>
-            </w:r>
-          </w:p>
-          <w:p>
-            <w:pPr>
-              <w:numPr>
-                <w:ilvl w:val="1"/>
+              <w:t>(</w:t>
+            </w:r>
+            <w:proofErr w:type="gramEnd"/>
+            <w:r>
+              <w:t>)</w:t>
+            </w:r>
+          </w:p>
+          <w:p>
+            <w:pPr>
+              <w:pStyle w:val="Prrafodelista"/>
+              <w:numPr>
+                <w:ilvl w:val="0"/>
+                <w:numId w:val="6"/>
+              </w:numPr>
+            </w:pPr>
+            <w:proofErr w:type="spellStart"/>
+            <w:r>
+              <w:t>Description</w:t>
+            </w:r>
+            <w:proofErr w:type="spellEnd"/>
+            <w:r>
+              <w:t>: Acomoda la matriz para que tenga la información del camino más corto de un camino a otro.</w:t>
+            </w:r>
+          </w:p>
+          <w:p>
+            <w:pPr>
+              <w:pStyle w:val="Prrafodelista"/>
+              <w:numPr>
+                <w:ilvl w:val="0"/>
+                <w:numId w:val="6"/>
+              </w:numPr>
+            </w:pPr>
+            <w:r>
+              <w:t>Input: NA.</w:t>
+            </w:r>
+          </w:p>
+          <w:p>
+            <w:pPr>
+              <w:pStyle w:val="Prrafodelista"/>
+              <w:numPr>
+                <w:ilvl w:val="0"/>
+                <w:numId w:val="6"/>
+              </w:numPr>
+            </w:pPr>
+            <w:r>
+              <w:t>Output: NA.</w:t>
+            </w:r>
+          </w:p>
+          <w:p>
+            <w:pPr>
+              <w:pStyle w:val="Prrafodelista"/>
+              <w:numPr>
+                <w:ilvl w:val="0"/>
                 <w:numId w:val="3"/>
               </w:numPr>
-            </w:pPr>
-            <w:r>
-              <w:rPr>
-                <w:b/>
-                <w:bCs/>
-              </w:rPr>
-              <w:t>Descripción:</w:t>
-            </w:r>
-            <w:r>
-              <w:t xml:space="preserve"> Retorna una lista de </w:t>
-            </w:r>
-            <w:r>
-              <w:t>adyacencia de todo</w:t>
-            </w:r>
-            <w:r>
-              <w:t xml:space="preserve"> el grafo.</w:t>
-            </w:r>
-          </w:p>
-          <w:p>
-            <w:pPr>
-              <w:numPr>
-                <w:ilvl w:val="1"/>
-                <w:numId w:val="3"/>
-              </w:numPr>
-            </w:pPr>
-            <w:proofErr w:type="spellStart"/>
-            <w:r>
-              <w:rPr>
-                <w:b/>
-                <w:bCs/>
-              </w:rPr>
-              <w:t>Input:</w:t>
-            </w:r>
-            <w:r>
-              <w:t>NA</w:t>
-            </w:r>
-            <w:proofErr w:type="spellEnd"/>
-            <w:r>
-              <w:t>.</w:t>
-            </w:r>
-          </w:p>
-          <w:p>
-            <w:pPr>
-              <w:numPr>
-                <w:ilvl w:val="1"/>
-                <w:numId w:val="3"/>
-              </w:numPr>
-            </w:pPr>
-            <w:r>
-              <w:rPr>
-                <w:b/>
-                <w:bCs/>
-              </w:rPr>
-              <w:t>Output:</w:t>
-            </w:r>
-            <w:r>
-              <w:t xml:space="preserve"> Una lista de </w:t>
-            </w:r>
-            <w:r>
-              <w:t>vértices en el grafo y los vértices que se le conectan</w:t>
-            </w:r>
-            <w:r>
-              <w:t>.</w:t>
-            </w:r>
-          </w:p>
-          <w:p>
-            <w:pPr>
-              <w:ind w:left="1440"/>
             </w:pPr>
           </w:p>
         </w:tc>
@@ -1170,6 +1334,119 @@
     </w:lvl>
   </w:abstractNum>
   <w:abstractNum w:abstractNumId="1" w15:restartNumberingAfterBreak="0">
+    <w:nsid w:val="08E90016"/>
+    <w:multiLevelType w:val="hybridMultilevel"/>
+    <w:tmpl w:val="E0E67D2C"/>
+    <w:lvl w:ilvl="0" w:tplc="240A0001">
+      <w:start w:val="1"/>
+      <w:numFmt w:val="bullet"/>
+      <w:lvlText w:val=""/>
+      <w:lvlJc w:val="left"/>
+      <w:pPr>
+        <w:ind w:left="1480" w:hanging="360"/>
+      </w:pPr>
+      <w:rPr>
+        <w:rFonts w:ascii="Symbol" w:hAnsi="Symbol" w:hint="default"/>
+      </w:rPr>
+    </w:lvl>
+    <w:lvl w:ilvl="1" w:tplc="240A0003" w:tentative="1">
+      <w:start w:val="1"/>
+      <w:numFmt w:val="bullet"/>
+      <w:lvlText w:val="o"/>
+      <w:lvlJc w:val="left"/>
+      <w:pPr>
+        <w:ind w:left="2200" w:hanging="360"/>
+      </w:pPr>
+      <w:rPr>
+        <w:rFonts w:ascii="Courier New" w:hAnsi="Courier New" w:cs="Courier New" w:hint="default"/>
+      </w:rPr>
+    </w:lvl>
+    <w:lvl w:ilvl="2" w:tplc="240A0005" w:tentative="1">
+      <w:start w:val="1"/>
+      <w:numFmt w:val="bullet"/>
+      <w:lvlText w:val=""/>
+      <w:lvlJc w:val="left"/>
+      <w:pPr>
+        <w:ind w:left="2920" w:hanging="360"/>
+      </w:pPr>
+      <w:rPr>
+        <w:rFonts w:ascii="Wingdings" w:hAnsi="Wingdings" w:hint="default"/>
+      </w:rPr>
+    </w:lvl>
+    <w:lvl w:ilvl="3" w:tplc="240A0001" w:tentative="1">
+      <w:start w:val="1"/>
+      <w:numFmt w:val="bullet"/>
+      <w:lvlText w:val=""/>
+      <w:lvlJc w:val="left"/>
+      <w:pPr>
+        <w:ind w:left="3640" w:hanging="360"/>
+      </w:pPr>
+      <w:rPr>
+        <w:rFonts w:ascii="Symbol" w:hAnsi="Symbol" w:hint="default"/>
+      </w:rPr>
+    </w:lvl>
+    <w:lvl w:ilvl="4" w:tplc="240A0003" w:tentative="1">
+      <w:start w:val="1"/>
+      <w:numFmt w:val="bullet"/>
+      <w:lvlText w:val="o"/>
+      <w:lvlJc w:val="left"/>
+      <w:pPr>
+        <w:ind w:left="4360" w:hanging="360"/>
+      </w:pPr>
+      <w:rPr>
+        <w:rFonts w:ascii="Courier New" w:hAnsi="Courier New" w:cs="Courier New" w:hint="default"/>
+      </w:rPr>
+    </w:lvl>
+    <w:lvl w:ilvl="5" w:tplc="240A0005" w:tentative="1">
+      <w:start w:val="1"/>
+      <w:numFmt w:val="bullet"/>
+      <w:lvlText w:val=""/>
+      <w:lvlJc w:val="left"/>
+      <w:pPr>
+        <w:ind w:left="5080" w:hanging="360"/>
+      </w:pPr>
+      <w:rPr>
+        <w:rFonts w:ascii="Wingdings" w:hAnsi="Wingdings" w:hint="default"/>
+      </w:rPr>
+    </w:lvl>
+    <w:lvl w:ilvl="6" w:tplc="240A0001" w:tentative="1">
+      <w:start w:val="1"/>
+      <w:numFmt w:val="bullet"/>
+      <w:lvlText w:val=""/>
+      <w:lvlJc w:val="left"/>
+      <w:pPr>
+        <w:ind w:left="5800" w:hanging="360"/>
+      </w:pPr>
+      <w:rPr>
+        <w:rFonts w:ascii="Symbol" w:hAnsi="Symbol" w:hint="default"/>
+      </w:rPr>
+    </w:lvl>
+    <w:lvl w:ilvl="7" w:tplc="240A0003" w:tentative="1">
+      <w:start w:val="1"/>
+      <w:numFmt w:val="bullet"/>
+      <w:lvlText w:val="o"/>
+      <w:lvlJc w:val="left"/>
+      <w:pPr>
+        <w:ind w:left="6520" w:hanging="360"/>
+      </w:pPr>
+      <w:rPr>
+        <w:rFonts w:ascii="Courier New" w:hAnsi="Courier New" w:cs="Courier New" w:hint="default"/>
+      </w:rPr>
+    </w:lvl>
+    <w:lvl w:ilvl="8" w:tplc="240A0005" w:tentative="1">
+      <w:start w:val="1"/>
+      <w:numFmt w:val="bullet"/>
+      <w:lvlText w:val=""/>
+      <w:lvlJc w:val="left"/>
+      <w:pPr>
+        <w:ind w:left="7240" w:hanging="360"/>
+      </w:pPr>
+      <w:rPr>
+        <w:rFonts w:ascii="Wingdings" w:hAnsi="Wingdings" w:hint="default"/>
+      </w:rPr>
+    </w:lvl>
+  </w:abstractNum>
+  <w:abstractNum w:abstractNumId="2" w15:restartNumberingAfterBreak="0">
     <w:nsid w:val="2A856DFF"/>
     <w:multiLevelType w:val="multilevel"/>
     <w:tmpl w:val="1F509C9A"/>
@@ -1282,7 +1559,233 @@
       </w:pPr>
     </w:lvl>
   </w:abstractNum>
-  <w:abstractNum w:abstractNumId="2" w15:restartNumberingAfterBreak="0">
+  <w:abstractNum w:abstractNumId="3" w15:restartNumberingAfterBreak="0">
+    <w:nsid w:val="32634C28"/>
+    <w:multiLevelType w:val="hybridMultilevel"/>
+    <w:tmpl w:val="B2888D2C"/>
+    <w:lvl w:ilvl="0" w:tplc="240A0001">
+      <w:start w:val="1"/>
+      <w:numFmt w:val="bullet"/>
+      <w:lvlText w:val=""/>
+      <w:lvlJc w:val="left"/>
+      <w:pPr>
+        <w:ind w:left="1440" w:hanging="360"/>
+      </w:pPr>
+      <w:rPr>
+        <w:rFonts w:ascii="Symbol" w:hAnsi="Symbol" w:hint="default"/>
+      </w:rPr>
+    </w:lvl>
+    <w:lvl w:ilvl="1" w:tplc="240A0003" w:tentative="1">
+      <w:start w:val="1"/>
+      <w:numFmt w:val="bullet"/>
+      <w:lvlText w:val="o"/>
+      <w:lvlJc w:val="left"/>
+      <w:pPr>
+        <w:ind w:left="2160" w:hanging="360"/>
+      </w:pPr>
+      <w:rPr>
+        <w:rFonts w:ascii="Courier New" w:hAnsi="Courier New" w:cs="Courier New" w:hint="default"/>
+      </w:rPr>
+    </w:lvl>
+    <w:lvl w:ilvl="2" w:tplc="240A0005" w:tentative="1">
+      <w:start w:val="1"/>
+      <w:numFmt w:val="bullet"/>
+      <w:lvlText w:val=""/>
+      <w:lvlJc w:val="left"/>
+      <w:pPr>
+        <w:ind w:left="2880" w:hanging="360"/>
+      </w:pPr>
+      <w:rPr>
+        <w:rFonts w:ascii="Wingdings" w:hAnsi="Wingdings" w:hint="default"/>
+      </w:rPr>
+    </w:lvl>
+    <w:lvl w:ilvl="3" w:tplc="240A0001" w:tentative="1">
+      <w:start w:val="1"/>
+      <w:numFmt w:val="bullet"/>
+      <w:lvlText w:val=""/>
+      <w:lvlJc w:val="left"/>
+      <w:pPr>
+        <w:ind w:left="3600" w:hanging="360"/>
+      </w:pPr>
+      <w:rPr>
+        <w:rFonts w:ascii="Symbol" w:hAnsi="Symbol" w:hint="default"/>
+      </w:rPr>
+    </w:lvl>
+    <w:lvl w:ilvl="4" w:tplc="240A0003" w:tentative="1">
+      <w:start w:val="1"/>
+      <w:numFmt w:val="bullet"/>
+      <w:lvlText w:val="o"/>
+      <w:lvlJc w:val="left"/>
+      <w:pPr>
+        <w:ind w:left="4320" w:hanging="360"/>
+      </w:pPr>
+      <w:rPr>
+        <w:rFonts w:ascii="Courier New" w:hAnsi="Courier New" w:cs="Courier New" w:hint="default"/>
+      </w:rPr>
+    </w:lvl>
+    <w:lvl w:ilvl="5" w:tplc="240A0005" w:tentative="1">
+      <w:start w:val="1"/>
+      <w:numFmt w:val="bullet"/>
+      <w:lvlText w:val=""/>
+      <w:lvlJc w:val="left"/>
+      <w:pPr>
+        <w:ind w:left="5040" w:hanging="360"/>
+      </w:pPr>
+      <w:rPr>
+        <w:rFonts w:ascii="Wingdings" w:hAnsi="Wingdings" w:hint="default"/>
+      </w:rPr>
+    </w:lvl>
+    <w:lvl w:ilvl="6" w:tplc="240A0001" w:tentative="1">
+      <w:start w:val="1"/>
+      <w:numFmt w:val="bullet"/>
+      <w:lvlText w:val=""/>
+      <w:lvlJc w:val="left"/>
+      <w:pPr>
+        <w:ind w:left="5760" w:hanging="360"/>
+      </w:pPr>
+      <w:rPr>
+        <w:rFonts w:ascii="Symbol" w:hAnsi="Symbol" w:hint="default"/>
+      </w:rPr>
+    </w:lvl>
+    <w:lvl w:ilvl="7" w:tplc="240A0003" w:tentative="1">
+      <w:start w:val="1"/>
+      <w:numFmt w:val="bullet"/>
+      <w:lvlText w:val="o"/>
+      <w:lvlJc w:val="left"/>
+      <w:pPr>
+        <w:ind w:left="6480" w:hanging="360"/>
+      </w:pPr>
+      <w:rPr>
+        <w:rFonts w:ascii="Courier New" w:hAnsi="Courier New" w:cs="Courier New" w:hint="default"/>
+      </w:rPr>
+    </w:lvl>
+    <w:lvl w:ilvl="8" w:tplc="240A0005" w:tentative="1">
+      <w:start w:val="1"/>
+      <w:numFmt w:val="bullet"/>
+      <w:lvlText w:val=""/>
+      <w:lvlJc w:val="left"/>
+      <w:pPr>
+        <w:ind w:left="7200" w:hanging="360"/>
+      </w:pPr>
+      <w:rPr>
+        <w:rFonts w:ascii="Wingdings" w:hAnsi="Wingdings" w:hint="default"/>
+      </w:rPr>
+    </w:lvl>
+  </w:abstractNum>
+  <w:abstractNum w:abstractNumId="4" w15:restartNumberingAfterBreak="0">
+    <w:nsid w:val="579B2972"/>
+    <w:multiLevelType w:val="hybridMultilevel"/>
+    <w:tmpl w:val="510A4DB2"/>
+    <w:lvl w:ilvl="0" w:tplc="240A0001">
+      <w:start w:val="1"/>
+      <w:numFmt w:val="bullet"/>
+      <w:lvlText w:val=""/>
+      <w:lvlJc w:val="left"/>
+      <w:pPr>
+        <w:ind w:left="1440" w:hanging="360"/>
+      </w:pPr>
+      <w:rPr>
+        <w:rFonts w:ascii="Symbol" w:hAnsi="Symbol" w:hint="default"/>
+      </w:rPr>
+    </w:lvl>
+    <w:lvl w:ilvl="1" w:tplc="240A0003" w:tentative="1">
+      <w:start w:val="1"/>
+      <w:numFmt w:val="bullet"/>
+      <w:lvlText w:val="o"/>
+      <w:lvlJc w:val="left"/>
+      <w:pPr>
+        <w:ind w:left="2160" w:hanging="360"/>
+      </w:pPr>
+      <w:rPr>
+        <w:rFonts w:ascii="Courier New" w:hAnsi="Courier New" w:cs="Courier New" w:hint="default"/>
+      </w:rPr>
+    </w:lvl>
+    <w:lvl w:ilvl="2" w:tplc="240A0005" w:tentative="1">
+      <w:start w:val="1"/>
+      <w:numFmt w:val="bullet"/>
+      <w:lvlText w:val=""/>
+      <w:lvlJc w:val="left"/>
+      <w:pPr>
+        <w:ind w:left="2880" w:hanging="360"/>
+      </w:pPr>
+      <w:rPr>
+        <w:rFonts w:ascii="Wingdings" w:hAnsi="Wingdings" w:hint="default"/>
+      </w:rPr>
+    </w:lvl>
+    <w:lvl w:ilvl="3" w:tplc="240A0001" w:tentative="1">
+      <w:start w:val="1"/>
+      <w:numFmt w:val="bullet"/>
+      <w:lvlText w:val=""/>
+      <w:lvlJc w:val="left"/>
+      <w:pPr>
+        <w:ind w:left="3600" w:hanging="360"/>
+      </w:pPr>
+      <w:rPr>
+        <w:rFonts w:ascii="Symbol" w:hAnsi="Symbol" w:hint="default"/>
+      </w:rPr>
+    </w:lvl>
+    <w:lvl w:ilvl="4" w:tplc="240A0003" w:tentative="1">
+      <w:start w:val="1"/>
+      <w:numFmt w:val="bullet"/>
+      <w:lvlText w:val="o"/>
+      <w:lvlJc w:val="left"/>
+      <w:pPr>
+        <w:ind w:left="4320" w:hanging="360"/>
+      </w:pPr>
+      <w:rPr>
+        <w:rFonts w:ascii="Courier New" w:hAnsi="Courier New" w:cs="Courier New" w:hint="default"/>
+      </w:rPr>
+    </w:lvl>
+    <w:lvl w:ilvl="5" w:tplc="240A0005" w:tentative="1">
+      <w:start w:val="1"/>
+      <w:numFmt w:val="bullet"/>
+      <w:lvlText w:val=""/>
+      <w:lvlJc w:val="left"/>
+      <w:pPr>
+        <w:ind w:left="5040" w:hanging="360"/>
+      </w:pPr>
+      <w:rPr>
+        <w:rFonts w:ascii="Wingdings" w:hAnsi="Wingdings" w:hint="default"/>
+      </w:rPr>
+    </w:lvl>
+    <w:lvl w:ilvl="6" w:tplc="240A0001" w:tentative="1">
+      <w:start w:val="1"/>
+      <w:numFmt w:val="bullet"/>
+      <w:lvlText w:val=""/>
+      <w:lvlJc w:val="left"/>
+      <w:pPr>
+        <w:ind w:left="5760" w:hanging="360"/>
+      </w:pPr>
+      <w:rPr>
+        <w:rFonts w:ascii="Symbol" w:hAnsi="Symbol" w:hint="default"/>
+      </w:rPr>
+    </w:lvl>
+    <w:lvl w:ilvl="7" w:tplc="240A0003" w:tentative="1">
+      <w:start w:val="1"/>
+      <w:numFmt w:val="bullet"/>
+      <w:lvlText w:val="o"/>
+      <w:lvlJc w:val="left"/>
+      <w:pPr>
+        <w:ind w:left="6480" w:hanging="360"/>
+      </w:pPr>
+      <w:rPr>
+        <w:rFonts w:ascii="Courier New" w:hAnsi="Courier New" w:cs="Courier New" w:hint="default"/>
+      </w:rPr>
+    </w:lvl>
+    <w:lvl w:ilvl="8" w:tplc="240A0005" w:tentative="1">
+      <w:start w:val="1"/>
+      <w:numFmt w:val="bullet"/>
+      <w:lvlText w:val=""/>
+      <w:lvlJc w:val="left"/>
+      <w:pPr>
+        <w:ind w:left="7200" w:hanging="360"/>
+      </w:pPr>
+      <w:rPr>
+        <w:rFonts w:ascii="Wingdings" w:hAnsi="Wingdings" w:hint="default"/>
+      </w:rPr>
+    </w:lvl>
+  </w:abstractNum>
+  <w:abstractNum w:abstractNumId="5" w15:restartNumberingAfterBreak="0">
     <w:nsid w:val="5C3E72F5"/>
     <w:multiLevelType w:val="multilevel"/>
     <w:tmpl w:val="DF1606C4"/>
@@ -1400,13 +1903,22 @@
     </w:lvl>
   </w:abstractNum>
   <w:num w:numId="1" w16cid:durableId="594826903">
-    <w:abstractNumId w:val="1"/>
+    <w:abstractNumId w:val="2"/>
   </w:num>
   <w:num w:numId="2" w16cid:durableId="1605456449">
     <w:abstractNumId w:val="0"/>
   </w:num>
   <w:num w:numId="3" w16cid:durableId="2105807010">
-    <w:abstractNumId w:val="2"/>
+    <w:abstractNumId w:val="5"/>
+  </w:num>
+  <w:num w:numId="4" w16cid:durableId="1748770976">
+    <w:abstractNumId w:val="4"/>
+  </w:num>
+  <w:num w:numId="5" w16cid:durableId="760762059">
+    <w:abstractNumId w:val="1"/>
+  </w:num>
+  <w:num w:numId="6" w16cid:durableId="766930375">
+    <w:abstractNumId w:val="3"/>
   </w:num>
 </w:numbering>
 </file>
@@ -1815,6 +2327,7 @@
   <w:style w:type="character" w:default="1" w:styleId="Fuentedeprrafopredeter">
     <w:name w:val="Default Paragraph Font"/>
     <w:uiPriority w:val="1"/>
+    <w:semiHidden/>
     <w:unhideWhenUsed/>
   </w:style>
   <w:style w:type="table" w:default="1" w:styleId="Tablanormal">
@@ -1856,6 +2369,17 @@
         <w:insideV w:val="single" w:sz="4" w:space="0" w:color="auto"/>
       </w:tblBorders>
     </w:tblPr>
+  </w:style>
+  <w:style w:type="paragraph" w:styleId="Prrafodelista">
+    <w:name w:val="List Paragraph"/>
+    <w:basedOn w:val="Normal"/>
+    <w:uiPriority w:val="34"/>
+    <w:qFormat/>
+    <w:rsid w:val="00816F56"/>
+    <w:pPr>
+      <w:ind w:left="720"/>
+      <w:contextualSpacing/>
+    </w:pPr>
   </w:style>
 </w:styles>
 </file>

</xml_diff>